<commit_message>
Se genera la mayor cantidad de entregables para la primera sustentacion :tada:
</commit_message>
<xml_diff>
--- a/Documentacion/Version 1.1 Anteproyecto_Oficial.docx
+++ b/Documentacion/Version 1.1 Anteproyecto_Oficial.docx
@@ -4489,6 +4489,7 @@
         </w:rPr>
       </w:pPr>
       <w:bookmarkStart w:id="4" w:name="_Toc469185268"/>
+      <w:bookmarkStart w:id="5" w:name="_GoBack"/>
       <w:r>
         <w:rPr>
           <w:rFonts w:ascii="Times New Roman" w:hAnsi="Times New Roman" w:cs="Times New Roman"/>
@@ -4772,22 +4773,35 @@
           <w:szCs w:val="24"/>
         </w:rPr>
       </w:pPr>
-      <w:bookmarkStart w:id="5" w:name="_Toc469185242"/>
+      <w:bookmarkStart w:id="6" w:name="_Toc469185242"/>
       <w:r>
         <w:t xml:space="preserve">Figura </w:t>
       </w:r>
-      <w:fldSimple w:instr=" SEQ Figura \* ARABIC ">
-        <w:r>
-          <w:rPr>
-            <w:noProof/>
-          </w:rPr>
-          <w:t>1</w:t>
-        </w:r>
-      </w:fldSimple>
+      <w:r>
+        <w:fldChar w:fldCharType="begin"/>
+      </w:r>
+      <w:r>
+        <w:instrText xml:space="preserve"> SEQ Figura \* ARABIC </w:instrText>
+      </w:r>
+      <w:r>
+        <w:fldChar w:fldCharType="separate"/>
+      </w:r>
+      <w:r>
+        <w:rPr>
+          <w:noProof/>
+        </w:rPr>
+        <w:t>1</w:t>
+      </w:r>
+      <w:r>
+        <w:rPr>
+          <w:noProof/>
+        </w:rPr>
+        <w:fldChar w:fldCharType="end"/>
+      </w:r>
       <w:r>
         <w:t xml:space="preserve"> Procesos a implementar en la CRU</w:t>
       </w:r>
-      <w:bookmarkEnd w:id="5"/>
+      <w:bookmarkEnd w:id="6"/>
     </w:p>
     <w:p>
       <w:pPr>
@@ -4965,7 +4979,8 @@
           <w:szCs w:val="24"/>
         </w:rPr>
       </w:pPr>
-      <w:bookmarkStart w:id="6" w:name="_Toc469185269"/>
+      <w:bookmarkStart w:id="7" w:name="_Toc469185269"/>
+      <w:bookmarkEnd w:id="5"/>
       <w:r>
         <w:rPr>
           <w:rFonts w:ascii="Times New Roman" w:hAnsi="Times New Roman" w:cs="Times New Roman"/>
@@ -4984,7 +4999,7 @@
         </w:rPr>
         <w:t>bjetivo general</w:t>
       </w:r>
-      <w:bookmarkEnd w:id="6"/>
+      <w:bookmarkEnd w:id="7"/>
     </w:p>
     <w:p>
       <w:pPr>
@@ -5079,7 +5094,7 @@
           <w:szCs w:val="24"/>
         </w:rPr>
       </w:pPr>
-      <w:bookmarkStart w:id="7" w:name="_Toc469185270"/>
+      <w:bookmarkStart w:id="8" w:name="_Toc469185270"/>
       <w:r>
         <w:rPr>
           <w:rFonts w:ascii="Times New Roman" w:hAnsi="Times New Roman" w:cs="Times New Roman"/>
@@ -5089,7 +5104,7 @@
         </w:rPr>
         <w:t>Objetivos específicos</w:t>
       </w:r>
-      <w:bookmarkEnd w:id="7"/>
+      <w:bookmarkEnd w:id="8"/>
     </w:p>
     <w:p>
       <w:pPr>
@@ -5106,9 +5121,9 @@
           <w:lang w:val="es-ES"/>
         </w:rPr>
       </w:pPr>
-      <w:bookmarkStart w:id="8" w:name="OLE_LINK96"/>
-      <w:bookmarkStart w:id="9" w:name="OLE_LINK97"/>
-      <w:bookmarkStart w:id="10" w:name="OLE_LINK98"/>
+      <w:bookmarkStart w:id="9" w:name="OLE_LINK96"/>
+      <w:bookmarkStart w:id="10" w:name="OLE_LINK97"/>
+      <w:bookmarkStart w:id="11" w:name="OLE_LINK98"/>
       <w:r>
         <w:rPr>
           <w:rFonts w:ascii="Times New Roman" w:eastAsia="Times New Roman" w:hAnsi="Times New Roman" w:cs="Times New Roman"/>
@@ -5303,9 +5318,9 @@
         <w:t xml:space="preserve"> del prototipo y app con la información y las especificaciones dadas por los requerimientos funcionales y diagramas de proceso.</w:t>
       </w:r>
     </w:p>
-    <w:bookmarkEnd w:id="8"/>
     <w:bookmarkEnd w:id="9"/>
     <w:bookmarkEnd w:id="10"/>
+    <w:bookmarkEnd w:id="11"/>
     <w:p>
       <w:pPr>
         <w:pStyle w:val="Prrafodelista"/>
@@ -5365,7 +5380,7 @@
           <w:szCs w:val="24"/>
         </w:rPr>
       </w:pPr>
-      <w:bookmarkStart w:id="11" w:name="_Toc469185271"/>
+      <w:bookmarkStart w:id="12" w:name="_Toc469185271"/>
       <w:r>
         <w:rPr>
           <w:rFonts w:ascii="Times New Roman" w:hAnsi="Times New Roman" w:cs="Times New Roman"/>
@@ -5393,7 +5408,7 @@
         </w:rPr>
         <w:t>Teórico</w:t>
       </w:r>
-      <w:bookmarkEnd w:id="11"/>
+      <w:bookmarkEnd w:id="12"/>
     </w:p>
     <w:p>
       <w:pPr>
@@ -8413,7 +8428,7 @@
           <w:szCs w:val="24"/>
         </w:rPr>
       </w:pPr>
-      <w:bookmarkStart w:id="12" w:name="_Toc469185272"/>
+      <w:bookmarkStart w:id="13" w:name="_Toc469185272"/>
       <w:r>
         <w:rPr>
           <w:rFonts w:ascii="Times New Roman" w:hAnsi="Times New Roman" w:cs="Times New Roman"/>
@@ -8459,7 +8474,7 @@
         </w:rPr>
         <w:t>extual</w:t>
       </w:r>
-      <w:bookmarkEnd w:id="12"/>
+      <w:bookmarkEnd w:id="13"/>
     </w:p>
     <w:p>
       <w:pPr>
@@ -8944,7 +8959,7 @@
           <w:szCs w:val="24"/>
         </w:rPr>
       </w:pPr>
-      <w:bookmarkStart w:id="13" w:name="_Toc469185273"/>
+      <w:bookmarkStart w:id="14" w:name="_Toc469185273"/>
       <w:r>
         <w:rPr>
           <w:rFonts w:ascii="Times New Roman" w:hAnsi="Times New Roman" w:cs="Times New Roman"/>
@@ -8972,7 +8987,7 @@
         </w:rPr>
         <w:t>onceptual</w:t>
       </w:r>
-      <w:bookmarkEnd w:id="13"/>
+      <w:bookmarkEnd w:id="14"/>
     </w:p>
     <w:p>
       <w:pPr>
@@ -9732,43 +9747,7 @@
           <w:sz w:val="24"/>
           <w:szCs w:val="24"/>
         </w:rPr>
-        <w:t xml:space="preserve">Es un acrónimo recursivo que significa PHP </w:t>
-      </w:r>
-      <w:proofErr w:type="spellStart"/>
-      <w:r>
-        <w:rPr>
-          <w:rFonts w:ascii="Times New Roman" w:hAnsi="Times New Roman" w:cs="Times New Roman"/>
-          <w:sz w:val="24"/>
-          <w:szCs w:val="24"/>
-        </w:rPr>
-        <w:t>Hypertext</w:t>
-      </w:r>
-      <w:proofErr w:type="spellEnd"/>
-      <w:r>
-        <w:rPr>
-          <w:rFonts w:ascii="Times New Roman" w:hAnsi="Times New Roman" w:cs="Times New Roman"/>
-          <w:sz w:val="24"/>
-          <w:szCs w:val="24"/>
-        </w:rPr>
-        <w:t xml:space="preserve"> Pre-</w:t>
-      </w:r>
-      <w:proofErr w:type="spellStart"/>
-      <w:r>
-        <w:rPr>
-          <w:rFonts w:ascii="Times New Roman" w:hAnsi="Times New Roman" w:cs="Times New Roman"/>
-          <w:sz w:val="24"/>
-          <w:szCs w:val="24"/>
-        </w:rPr>
-        <w:t>processor</w:t>
-      </w:r>
-      <w:proofErr w:type="spellEnd"/>
-      <w:r>
-        <w:rPr>
-          <w:rFonts w:ascii="Times New Roman" w:hAnsi="Times New Roman" w:cs="Times New Roman"/>
-          <w:sz w:val="24"/>
-          <w:szCs w:val="24"/>
-        </w:rPr>
-        <w:t>. Es utilizado para el desarrollo de sitios online, ya que es posible combinarlo con HTML. Es un lenguaje de lado del servidor, es decir, que primero se ejecuta en éste y posteriormente regresa al navegador del usuario como resultado una página web.</w:t>
+        <w:t>Es un acrónimo recursivo que significa PHP Hypertext Pre-processor. Es utilizado para el desarrollo de sitios online, ya que es posible combinarlo con HTML. Es un lenguaje de lado del servidor, es decir, que primero se ejecuta en éste y posteriormente regresa al navegador del usuario como resultado una página web.</w:t>
       </w:r>
     </w:p>
     <w:p>
@@ -10029,34 +10008,15 @@
         </w:rPr>
         <w:t xml:space="preserve">, uno de ellos </w:t>
       </w:r>
-      <w:proofErr w:type="spellStart"/>
-      <w:r>
-        <w:rPr>
-          <w:rFonts w:ascii="Times New Roman" w:hAnsi="Times New Roman" w:cs="Times New Roman"/>
-          <w:sz w:val="24"/>
-          <w:szCs w:val="24"/>
-        </w:rPr>
-        <w:t>Yii</w:t>
-      </w:r>
-      <w:proofErr w:type="spellEnd"/>
-      <w:r>
-        <w:rPr>
-          <w:rFonts w:ascii="Times New Roman" w:hAnsi="Times New Roman" w:cs="Times New Roman"/>
-          <w:sz w:val="24"/>
-          <w:szCs w:val="24"/>
-        </w:rPr>
-        <w:t xml:space="preserve"> y </w:t>
-      </w:r>
-      <w:proofErr w:type="spellStart"/>
-      <w:r>
-        <w:rPr>
-          <w:rFonts w:ascii="Times New Roman" w:hAnsi="Times New Roman" w:cs="Times New Roman"/>
-          <w:sz w:val="24"/>
-          <w:szCs w:val="24"/>
-        </w:rPr>
-        <w:t>Boostrap</w:t>
-      </w:r>
-      <w:proofErr w:type="spellEnd"/>
+      <w:r>
+        <w:rPr>
+          <w:rFonts w:ascii="Times New Roman" w:hAnsi="Times New Roman" w:cs="Times New Roman"/>
+          <w:b/>
+          <w:sz w:val="24"/>
+          <w:szCs w:val="24"/>
+        </w:rPr>
+        <w:t>Yii y Boostrap</w:t>
+      </w:r>
       <w:r>
         <w:rPr>
           <w:rFonts w:ascii="Times New Roman" w:hAnsi="Times New Roman" w:cs="Times New Roman"/>
@@ -10923,7 +10883,7 @@
           <w:szCs w:val="24"/>
         </w:rPr>
       </w:pPr>
-      <w:bookmarkStart w:id="14" w:name="_Toc469185274"/>
+      <w:bookmarkStart w:id="15" w:name="_Toc469185274"/>
       <w:r>
         <w:rPr>
           <w:rFonts w:ascii="Times New Roman" w:hAnsi="Times New Roman" w:cs="Times New Roman"/>
@@ -10933,7 +10893,7 @@
         </w:rPr>
         <w:t>Metodología</w:t>
       </w:r>
-      <w:bookmarkEnd w:id="14"/>
+      <w:bookmarkEnd w:id="15"/>
     </w:p>
     <w:p>
       <w:pPr>
@@ -11296,8 +11256,8 @@
           <w:szCs w:val="24"/>
         </w:rPr>
       </w:pPr>
-      <w:bookmarkStart w:id="15" w:name="_Toc453950529"/>
-      <w:bookmarkStart w:id="16" w:name="_Toc453950744"/>
+      <w:bookmarkStart w:id="16" w:name="_Toc453950529"/>
+      <w:bookmarkStart w:id="17" w:name="_Toc453950744"/>
       <w:r>
         <w:rPr>
           <w:rFonts w:ascii="Times New Roman" w:hAnsi="Times New Roman" w:cs="Times New Roman"/>
@@ -11325,8 +11285,8 @@
         </w:rPr>
         <w:t xml:space="preserve"> (Proceso Racional Unificado)</w:t>
       </w:r>
-      <w:bookmarkEnd w:id="15"/>
       <w:bookmarkEnd w:id="16"/>
+      <w:bookmarkEnd w:id="17"/>
     </w:p>
     <w:p>
       <w:pPr>
@@ -11630,7 +11590,7 @@
           <w:szCs w:val="24"/>
         </w:rPr>
       </w:pPr>
-      <w:bookmarkStart w:id="17" w:name="_Toc469185275"/>
+      <w:bookmarkStart w:id="18" w:name="_Toc469185275"/>
       <w:r>
         <w:rPr>
           <w:rFonts w:ascii="Times New Roman" w:hAnsi="Times New Roman" w:cs="Times New Roman"/>
@@ -11641,7 +11601,7 @@
         <w:lastRenderedPageBreak/>
         <w:t>Instrumentos utilizados para la recolección de información</w:t>
       </w:r>
-      <w:bookmarkEnd w:id="17"/>
+      <w:bookmarkEnd w:id="18"/>
     </w:p>
     <w:p>
       <w:pPr>
@@ -12443,19 +12403,8 @@
                 <w:szCs w:val="24"/>
                 <w:lang w:val="es-ES" w:eastAsia="es-ES"/>
               </w:rPr>
-              <w:t>1. Con qué frecuencia es actualizado una carpeta de  un estudiante</w:t>
+              <w:t>1. Con qué frecuencia es actualizado una carpeta de  un estudiante?</w:t>
             </w:r>
-            <w:proofErr w:type="gramStart"/>
-            <w:r>
-              <w:rPr>
-                <w:rFonts w:ascii="Times New Roman" w:eastAsia="Times New Roman" w:hAnsi="Times New Roman" w:cs="Times New Roman"/>
-                <w:sz w:val="24"/>
-                <w:szCs w:val="24"/>
-                <w:lang w:val="es-ES" w:eastAsia="es-ES"/>
-              </w:rPr>
-              <w:t>?</w:t>
-            </w:r>
-            <w:proofErr w:type="gramEnd"/>
           </w:p>
         </w:tc>
       </w:tr>
@@ -12881,19 +12830,8 @@
                 <w:szCs w:val="24"/>
                 <w:lang w:val="es-ES" w:eastAsia="es-ES"/>
               </w:rPr>
-              <w:t>2.  Cuanto tiempo tarda en realizar la búsqueda de una carpeta de un estudiante</w:t>
+              <w:t>2.  Cuanto tiempo tarda en realizar la búsqueda de una carpeta de un estudiante?</w:t>
             </w:r>
-            <w:proofErr w:type="gramStart"/>
-            <w:r>
-              <w:rPr>
-                <w:rFonts w:ascii="Times New Roman" w:eastAsia="Times New Roman" w:hAnsi="Times New Roman" w:cs="Times New Roman"/>
-                <w:sz w:val="24"/>
-                <w:szCs w:val="24"/>
-                <w:lang w:val="es-ES" w:eastAsia="es-ES"/>
-              </w:rPr>
-              <w:t>?</w:t>
-            </w:r>
-            <w:proofErr w:type="gramEnd"/>
           </w:p>
         </w:tc>
       </w:tr>
@@ -13200,27 +13138,7 @@
                 <w:szCs w:val="24"/>
                 <w:lang w:val="es-ES" w:eastAsia="es-ES"/>
               </w:rPr>
-              <w:t>Más de 30 minutos. Cuánto</w:t>
-            </w:r>
-            <w:proofErr w:type="gramStart"/>
-            <w:r>
-              <w:rPr>
-                <w:rFonts w:ascii="Times New Roman" w:eastAsia="Times New Roman" w:hAnsi="Times New Roman" w:cs="Times New Roman"/>
-                <w:sz w:val="24"/>
-                <w:szCs w:val="24"/>
-                <w:lang w:val="es-ES" w:eastAsia="es-ES"/>
-              </w:rPr>
-              <w:t>?</w:t>
-            </w:r>
-            <w:proofErr w:type="gramEnd"/>
-            <w:r>
-              <w:rPr>
-                <w:rFonts w:ascii="Times New Roman" w:eastAsia="Times New Roman" w:hAnsi="Times New Roman" w:cs="Times New Roman"/>
-                <w:sz w:val="24"/>
-                <w:szCs w:val="24"/>
-                <w:lang w:val="es-ES" w:eastAsia="es-ES"/>
-              </w:rPr>
-              <w:t>_______________</w:t>
+              <w:t>Más de 30 minutos. Cuánto?_______________</w:t>
             </w:r>
           </w:p>
         </w:tc>
@@ -13261,19 +13179,8 @@
                 <w:szCs w:val="24"/>
                 <w:lang w:val="es-ES" w:eastAsia="es-ES"/>
               </w:rPr>
-              <w:t>3. Cuánto es el tiempo máximo de estadía de un estudiante</w:t>
+              <w:t>3. Cuánto es el tiempo máximo de estadía de un estudiante?</w:t>
             </w:r>
-            <w:proofErr w:type="gramStart"/>
-            <w:r>
-              <w:rPr>
-                <w:rFonts w:ascii="Times New Roman" w:eastAsia="Times New Roman" w:hAnsi="Times New Roman" w:cs="Times New Roman"/>
-                <w:sz w:val="24"/>
-                <w:szCs w:val="24"/>
-                <w:lang w:val="es-ES" w:eastAsia="es-ES"/>
-              </w:rPr>
-              <w:t>?</w:t>
-            </w:r>
-            <w:proofErr w:type="gramEnd"/>
           </w:p>
         </w:tc>
       </w:tr>
@@ -13544,115 +13451,7 @@
                 <w:szCs w:val="24"/>
                 <w:lang w:val="es-ES" w:eastAsia="es-ES"/>
               </w:rPr>
-              <w:t>4. Que sucede cada semestre con la carpeta del estudiante</w:t>
-            </w:r>
-            <w:proofErr w:type="gramStart"/>
-            <w:r>
-              <w:rPr>
-                <w:rFonts w:ascii="Times New Roman" w:eastAsia="Times New Roman" w:hAnsi="Times New Roman" w:cs="Times New Roman"/>
-                <w:sz w:val="24"/>
-                <w:szCs w:val="24"/>
-                <w:lang w:val="es-ES" w:eastAsia="es-ES"/>
-              </w:rPr>
-              <w:t>?</w:t>
-            </w:r>
-            <w:proofErr w:type="gramEnd"/>
-          </w:p>
-        </w:tc>
-      </w:tr>
-      <w:tr>
-        <w:trPr>
-          <w:trHeight w:val="300"/>
-        </w:trPr>
-        <w:tc>
-          <w:tcPr>
-            <w:tcW w:w="615" w:type="dxa"/>
-            <w:tcBorders>
-              <w:top w:val="nil"/>
-              <w:left w:val="single" w:sz="4" w:space="0" w:color="auto"/>
-              <w:bottom w:val="single" w:sz="4" w:space="0" w:color="auto"/>
-              <w:right w:val="single" w:sz="4" w:space="0" w:color="auto"/>
-            </w:tcBorders>
-            <w:shd w:val="clear" w:color="auto" w:fill="auto"/>
-            <w:noWrap/>
-            <w:vAlign w:val="center"/>
-            <w:hideMark/>
-          </w:tcPr>
-          <w:p>
-            <w:pPr>
-              <w:spacing w:line="240" w:lineRule="auto"/>
-              <w:ind w:firstLineChars="100" w:firstLine="240"/>
-              <w:jc w:val="right"/>
-              <w:rPr>
-                <w:rFonts w:ascii="Times New Roman" w:eastAsia="Times New Roman" w:hAnsi="Times New Roman" w:cs="Times New Roman"/>
-                <w:sz w:val="24"/>
-                <w:szCs w:val="24"/>
-                <w:lang w:val="es-ES" w:eastAsia="es-ES"/>
-              </w:rPr>
-            </w:pPr>
-            <w:r>
-              <w:rPr>
-                <w:rFonts w:ascii="Times New Roman" w:eastAsia="Times New Roman" w:hAnsi="Times New Roman" w:cs="Times New Roman"/>
-                <w:sz w:val="24"/>
-                <w:szCs w:val="24"/>
-                <w:lang w:val="es-ES" w:eastAsia="es-ES"/>
-              </w:rPr>
-              <w:t>A</w:t>
-            </w:r>
-          </w:p>
-        </w:tc>
-        <w:tc>
-          <w:tcPr>
-            <w:tcW w:w="7785" w:type="dxa"/>
-            <w:tcBorders>
-              <w:top w:val="single" w:sz="4" w:space="0" w:color="auto"/>
-              <w:left w:val="nil"/>
-              <w:bottom w:val="single" w:sz="4" w:space="0" w:color="auto"/>
-              <w:right w:val="single" w:sz="4" w:space="0" w:color="auto"/>
-            </w:tcBorders>
-            <w:shd w:val="clear" w:color="auto" w:fill="auto"/>
-            <w:noWrap/>
-            <w:vAlign w:val="center"/>
-            <w:hideMark/>
-          </w:tcPr>
-          <w:p>
-            <w:pPr>
-              <w:spacing w:line="240" w:lineRule="auto"/>
-              <w:rPr>
-                <w:rFonts w:ascii="Times New Roman" w:eastAsia="Times New Roman" w:hAnsi="Times New Roman" w:cs="Times New Roman"/>
-                <w:sz w:val="24"/>
-                <w:szCs w:val="24"/>
-                <w:lang w:val="es-ES" w:eastAsia="es-ES"/>
-              </w:rPr>
-            </w:pPr>
-            <w:r>
-              <w:rPr>
-                <w:rFonts w:ascii="Times New Roman" w:eastAsia="Times New Roman" w:hAnsi="Times New Roman" w:cs="Times New Roman"/>
-                <w:sz w:val="24"/>
-                <w:szCs w:val="24"/>
-                <w:lang w:val="es-ES" w:eastAsia="es-ES"/>
-              </w:rPr>
-              <w:t>Se actualiza con más documentos. Cuáles</w:t>
-            </w:r>
-            <w:proofErr w:type="gramStart"/>
-            <w:r>
-              <w:rPr>
-                <w:rFonts w:ascii="Times New Roman" w:eastAsia="Times New Roman" w:hAnsi="Times New Roman" w:cs="Times New Roman"/>
-                <w:sz w:val="24"/>
-                <w:szCs w:val="24"/>
-                <w:lang w:val="es-ES" w:eastAsia="es-ES"/>
-              </w:rPr>
-              <w:t>?</w:t>
-            </w:r>
-            <w:proofErr w:type="gramEnd"/>
-            <w:r>
-              <w:rPr>
-                <w:rFonts w:ascii="Times New Roman" w:eastAsia="Times New Roman" w:hAnsi="Times New Roman" w:cs="Times New Roman"/>
-                <w:sz w:val="24"/>
-                <w:szCs w:val="24"/>
-                <w:lang w:val="es-ES" w:eastAsia="es-ES"/>
-              </w:rPr>
-              <w:t>____________________</w:t>
+              <w:t>4. Que sucede cada semestre con la carpeta del estudiante?</w:t>
             </w:r>
           </w:p>
         </w:tc>
@@ -13694,6 +13493,83 @@
                 <w:szCs w:val="24"/>
                 <w:lang w:val="es-ES" w:eastAsia="es-ES"/>
               </w:rPr>
+              <w:t>A</w:t>
+            </w:r>
+          </w:p>
+        </w:tc>
+        <w:tc>
+          <w:tcPr>
+            <w:tcW w:w="7785" w:type="dxa"/>
+            <w:tcBorders>
+              <w:top w:val="single" w:sz="4" w:space="0" w:color="auto"/>
+              <w:left w:val="nil"/>
+              <w:bottom w:val="single" w:sz="4" w:space="0" w:color="auto"/>
+              <w:right w:val="single" w:sz="4" w:space="0" w:color="auto"/>
+            </w:tcBorders>
+            <w:shd w:val="clear" w:color="auto" w:fill="auto"/>
+            <w:noWrap/>
+            <w:vAlign w:val="center"/>
+            <w:hideMark/>
+          </w:tcPr>
+          <w:p>
+            <w:pPr>
+              <w:spacing w:line="240" w:lineRule="auto"/>
+              <w:rPr>
+                <w:rFonts w:ascii="Times New Roman" w:eastAsia="Times New Roman" w:hAnsi="Times New Roman" w:cs="Times New Roman"/>
+                <w:sz w:val="24"/>
+                <w:szCs w:val="24"/>
+                <w:lang w:val="es-ES" w:eastAsia="es-ES"/>
+              </w:rPr>
+            </w:pPr>
+            <w:r>
+              <w:rPr>
+                <w:rFonts w:ascii="Times New Roman" w:eastAsia="Times New Roman" w:hAnsi="Times New Roman" w:cs="Times New Roman"/>
+                <w:sz w:val="24"/>
+                <w:szCs w:val="24"/>
+                <w:lang w:val="es-ES" w:eastAsia="es-ES"/>
+              </w:rPr>
+              <w:t>Se actualiza con más documentos. Cuáles?____________________</w:t>
+            </w:r>
+          </w:p>
+        </w:tc>
+      </w:tr>
+      <w:tr>
+        <w:trPr>
+          <w:trHeight w:val="300"/>
+        </w:trPr>
+        <w:tc>
+          <w:tcPr>
+            <w:tcW w:w="615" w:type="dxa"/>
+            <w:tcBorders>
+              <w:top w:val="nil"/>
+              <w:left w:val="single" w:sz="4" w:space="0" w:color="auto"/>
+              <w:bottom w:val="single" w:sz="4" w:space="0" w:color="auto"/>
+              <w:right w:val="single" w:sz="4" w:space="0" w:color="auto"/>
+            </w:tcBorders>
+            <w:shd w:val="clear" w:color="auto" w:fill="auto"/>
+            <w:noWrap/>
+            <w:vAlign w:val="center"/>
+            <w:hideMark/>
+          </w:tcPr>
+          <w:p>
+            <w:pPr>
+              <w:spacing w:line="240" w:lineRule="auto"/>
+              <w:ind w:firstLineChars="100" w:firstLine="240"/>
+              <w:jc w:val="right"/>
+              <w:rPr>
+                <w:rFonts w:ascii="Times New Roman" w:eastAsia="Times New Roman" w:hAnsi="Times New Roman" w:cs="Times New Roman"/>
+                <w:sz w:val="24"/>
+                <w:szCs w:val="24"/>
+                <w:lang w:val="es-ES" w:eastAsia="es-ES"/>
+              </w:rPr>
+            </w:pPr>
+            <w:r>
+              <w:rPr>
+                <w:rFonts w:ascii="Times New Roman" w:eastAsia="Times New Roman" w:hAnsi="Times New Roman" w:cs="Times New Roman"/>
+                <w:sz w:val="24"/>
+                <w:szCs w:val="24"/>
+                <w:lang w:val="es-ES" w:eastAsia="es-ES"/>
+              </w:rPr>
               <w:t>B</w:t>
             </w:r>
           </w:p>
@@ -13770,19 +13646,8 @@
                 <w:szCs w:val="24"/>
                 <w:lang w:val="es-ES" w:eastAsia="es-ES"/>
               </w:rPr>
-              <w:t>5. Si el estudiante termina su estadía en la CRU, que sucede con la carpeta</w:t>
+              <w:t>5. Si el estudiante termina su estadía en la CRU, que sucede con la carpeta?</w:t>
             </w:r>
-            <w:proofErr w:type="gramStart"/>
-            <w:r>
-              <w:rPr>
-                <w:rFonts w:ascii="Times New Roman" w:eastAsia="Times New Roman" w:hAnsi="Times New Roman" w:cs="Times New Roman"/>
-                <w:sz w:val="24"/>
-                <w:szCs w:val="24"/>
-                <w:lang w:val="es-ES" w:eastAsia="es-ES"/>
-              </w:rPr>
-              <w:t>?</w:t>
-            </w:r>
-            <w:proofErr w:type="gramEnd"/>
           </w:p>
         </w:tc>
       </w:tr>
@@ -14012,27 +13877,7 @@
                 <w:szCs w:val="24"/>
                 <w:lang w:val="es-ES" w:eastAsia="es-ES"/>
               </w:rPr>
-              <w:t>Otro. Cuál</w:t>
-            </w:r>
-            <w:proofErr w:type="gramStart"/>
-            <w:r>
-              <w:rPr>
-                <w:rFonts w:ascii="Times New Roman" w:eastAsia="Times New Roman" w:hAnsi="Times New Roman" w:cs="Times New Roman"/>
-                <w:sz w:val="24"/>
-                <w:szCs w:val="24"/>
-                <w:lang w:val="es-ES" w:eastAsia="es-ES"/>
-              </w:rPr>
-              <w:t>?</w:t>
-            </w:r>
-            <w:proofErr w:type="gramEnd"/>
-            <w:r>
-              <w:rPr>
-                <w:rFonts w:ascii="Times New Roman" w:eastAsia="Times New Roman" w:hAnsi="Times New Roman" w:cs="Times New Roman"/>
-                <w:sz w:val="24"/>
-                <w:szCs w:val="24"/>
-                <w:lang w:val="es-ES" w:eastAsia="es-ES"/>
-              </w:rPr>
-              <w:t>____________________________</w:t>
+              <w:t>Otro. Cuál?____________________________</w:t>
             </w:r>
           </w:p>
         </w:tc>
@@ -14073,27 +13918,7 @@
                 <w:szCs w:val="24"/>
                 <w:lang w:val="es-ES" w:eastAsia="es-ES"/>
               </w:rPr>
-              <w:t>  6. Qué formatos existen actualmente, que sean  diligenciados para los estudiantes</w:t>
-            </w:r>
-            <w:proofErr w:type="gramStart"/>
-            <w:r>
-              <w:rPr>
-                <w:rFonts w:ascii="Times New Roman" w:eastAsia="Times New Roman" w:hAnsi="Times New Roman" w:cs="Times New Roman"/>
-                <w:sz w:val="24"/>
-                <w:szCs w:val="24"/>
-                <w:lang w:val="es-ES" w:eastAsia="es-ES"/>
-              </w:rPr>
-              <w:t>?</w:t>
-            </w:r>
-            <w:proofErr w:type="gramEnd"/>
-            <w:r>
-              <w:rPr>
-                <w:rFonts w:ascii="Times New Roman" w:eastAsia="Times New Roman" w:hAnsi="Times New Roman" w:cs="Times New Roman"/>
-                <w:sz w:val="24"/>
-                <w:szCs w:val="24"/>
-                <w:lang w:val="es-ES" w:eastAsia="es-ES"/>
-              </w:rPr>
-              <w:t xml:space="preserve"> (Datos personales, trabajo social, acompañamiento psicológico)?</w:t>
+              <w:t>  6. Qué formatos existen actualmente, que sean  diligenciados para los estudiantes? (Datos personales, trabajo social, acompañamiento psicológico)?</w:t>
             </w:r>
           </w:p>
         </w:tc>
@@ -14322,19 +14147,8 @@
                 <w:szCs w:val="24"/>
                 <w:lang w:val="es-ES" w:eastAsia="es-ES"/>
               </w:rPr>
-              <w:t>7. Por favor describa los formatos mencionados y su frecuencia de uso</w:t>
+              <w:t>7. Por favor describa los formatos mencionados y su frecuencia de uso?</w:t>
             </w:r>
-            <w:proofErr w:type="gramStart"/>
-            <w:r>
-              <w:rPr>
-                <w:rFonts w:ascii="Times New Roman" w:eastAsia="Times New Roman" w:hAnsi="Times New Roman" w:cs="Times New Roman"/>
-                <w:sz w:val="24"/>
-                <w:szCs w:val="24"/>
-                <w:lang w:val="es-ES" w:eastAsia="es-ES"/>
-              </w:rPr>
-              <w:t>?</w:t>
-            </w:r>
-            <w:proofErr w:type="gramEnd"/>
           </w:p>
         </w:tc>
       </w:tr>
@@ -14545,19 +14359,8 @@
                 <w:szCs w:val="24"/>
                 <w:lang w:val="es-ES" w:eastAsia="es-ES"/>
               </w:rPr>
-              <w:t>8. Con qué frecuencia realizan este proceso</w:t>
+              <w:t>8. Con qué frecuencia realizan este proceso?</w:t>
             </w:r>
-            <w:proofErr w:type="gramStart"/>
-            <w:r>
-              <w:rPr>
-                <w:rFonts w:ascii="Times New Roman" w:eastAsia="Times New Roman" w:hAnsi="Times New Roman" w:cs="Times New Roman"/>
-                <w:sz w:val="24"/>
-                <w:szCs w:val="24"/>
-                <w:lang w:val="es-ES" w:eastAsia="es-ES"/>
-              </w:rPr>
-              <w:t>?</w:t>
-            </w:r>
-            <w:proofErr w:type="gramEnd"/>
           </w:p>
         </w:tc>
       </w:tr>
@@ -14828,19 +14631,8 @@
                 <w:szCs w:val="24"/>
                 <w:lang w:val="es-ES" w:eastAsia="es-ES"/>
               </w:rPr>
-              <w:t> 9. Qué tipo de elementos almacena en el inventario</w:t>
+              <w:t> 9. Qué tipo de elementos almacena en el inventario?</w:t>
             </w:r>
-            <w:proofErr w:type="gramStart"/>
-            <w:r>
-              <w:rPr>
-                <w:rFonts w:ascii="Times New Roman" w:eastAsia="Times New Roman" w:hAnsi="Times New Roman" w:cs="Times New Roman"/>
-                <w:sz w:val="24"/>
-                <w:szCs w:val="24"/>
-                <w:lang w:val="es-ES" w:eastAsia="es-ES"/>
-              </w:rPr>
-              <w:t>?</w:t>
-            </w:r>
-            <w:proofErr w:type="gramEnd"/>
           </w:p>
         </w:tc>
       </w:tr>
@@ -15147,27 +14939,7 @@
                 <w:szCs w:val="24"/>
                 <w:lang w:val="es-ES" w:eastAsia="es-ES"/>
               </w:rPr>
-              <w:t xml:space="preserve">Material didáctico (Ajedrez, Parques, </w:t>
-            </w:r>
-            <w:proofErr w:type="spellStart"/>
-            <w:r>
-              <w:rPr>
-                <w:rFonts w:ascii="Times New Roman" w:eastAsia="Times New Roman" w:hAnsi="Times New Roman" w:cs="Times New Roman"/>
-                <w:sz w:val="24"/>
-                <w:szCs w:val="24"/>
-                <w:lang w:val="es-ES" w:eastAsia="es-ES"/>
-              </w:rPr>
-              <w:t>etc</w:t>
-            </w:r>
-            <w:proofErr w:type="spellEnd"/>
-            <w:r>
-              <w:rPr>
-                <w:rFonts w:ascii="Times New Roman" w:eastAsia="Times New Roman" w:hAnsi="Times New Roman" w:cs="Times New Roman"/>
-                <w:sz w:val="24"/>
-                <w:szCs w:val="24"/>
-                <w:lang w:val="es-ES" w:eastAsia="es-ES"/>
-              </w:rPr>
-              <w:t>)</w:t>
+              <w:t>Material didáctico (Ajedrez, Parques, etc)</w:t>
             </w:r>
           </w:p>
         </w:tc>
@@ -15321,27 +15093,7 @@
                 <w:szCs w:val="24"/>
                 <w:lang w:val="es-ES" w:eastAsia="es-ES"/>
               </w:rPr>
-              <w:t>Otro.     Cual</w:t>
-            </w:r>
-            <w:proofErr w:type="gramStart"/>
-            <w:r>
-              <w:rPr>
-                <w:rFonts w:ascii="Times New Roman" w:eastAsia="Times New Roman" w:hAnsi="Times New Roman" w:cs="Times New Roman"/>
-                <w:sz w:val="24"/>
-                <w:szCs w:val="24"/>
-                <w:lang w:val="es-ES" w:eastAsia="es-ES"/>
-              </w:rPr>
-              <w:t>?</w:t>
-            </w:r>
-            <w:proofErr w:type="gramEnd"/>
-            <w:r>
-              <w:rPr>
-                <w:rFonts w:ascii="Times New Roman" w:eastAsia="Times New Roman" w:hAnsi="Times New Roman" w:cs="Times New Roman"/>
-                <w:sz w:val="24"/>
-                <w:szCs w:val="24"/>
-                <w:lang w:val="es-ES" w:eastAsia="es-ES"/>
-              </w:rPr>
-              <w:t>________________________</w:t>
+              <w:t>Otro.     Cual?________________________</w:t>
             </w:r>
           </w:p>
         </w:tc>
@@ -15427,19 +15179,8 @@
                 <w:szCs w:val="24"/>
                 <w:lang w:val="es-ES" w:eastAsia="es-ES"/>
               </w:rPr>
-              <w:t>10. Tiene algún registro de las reparación de los espacios</w:t>
+              <w:t>10. Tiene algún registro de las reparación de los espacios?</w:t>
             </w:r>
-            <w:proofErr w:type="gramStart"/>
-            <w:r>
-              <w:rPr>
-                <w:rFonts w:ascii="Times New Roman" w:eastAsia="Times New Roman" w:hAnsi="Times New Roman" w:cs="Times New Roman"/>
-                <w:sz w:val="24"/>
-                <w:szCs w:val="24"/>
-                <w:lang w:val="es-ES" w:eastAsia="es-ES"/>
-              </w:rPr>
-              <w:t>?</w:t>
-            </w:r>
-            <w:proofErr w:type="gramEnd"/>
           </w:p>
         </w:tc>
       </w:tr>
@@ -15634,19 +15375,8 @@
                 <w:szCs w:val="24"/>
                 <w:lang w:val="es-ES" w:eastAsia="es-ES"/>
               </w:rPr>
-              <w:t>11. Aparte de los espacios de alojamiento existen otros</w:t>
+              <w:t>11. Aparte de los espacios de alojamiento existen otros?</w:t>
             </w:r>
-            <w:proofErr w:type="gramStart"/>
-            <w:r>
-              <w:rPr>
-                <w:rFonts w:ascii="Times New Roman" w:eastAsia="Times New Roman" w:hAnsi="Times New Roman" w:cs="Times New Roman"/>
-                <w:sz w:val="24"/>
-                <w:szCs w:val="24"/>
-                <w:lang w:val="es-ES" w:eastAsia="es-ES"/>
-              </w:rPr>
-              <w:t>?</w:t>
-            </w:r>
-            <w:proofErr w:type="gramEnd"/>
           </w:p>
         </w:tc>
       </w:tr>
@@ -16030,27 +15760,7 @@
                 <w:szCs w:val="24"/>
                 <w:lang w:val="es-ES" w:eastAsia="es-ES"/>
               </w:rPr>
-              <w:t>Otros. Cuáles</w:t>
-            </w:r>
-            <w:proofErr w:type="gramStart"/>
-            <w:r>
-              <w:rPr>
-                <w:rFonts w:ascii="Times New Roman" w:eastAsia="Times New Roman" w:hAnsi="Times New Roman" w:cs="Times New Roman"/>
-                <w:sz w:val="24"/>
-                <w:szCs w:val="24"/>
-                <w:lang w:val="es-ES" w:eastAsia="es-ES"/>
-              </w:rPr>
-              <w:t>?</w:t>
-            </w:r>
-            <w:proofErr w:type="gramEnd"/>
-            <w:r>
-              <w:rPr>
-                <w:rFonts w:ascii="Times New Roman" w:eastAsia="Times New Roman" w:hAnsi="Times New Roman" w:cs="Times New Roman"/>
-                <w:sz w:val="24"/>
-                <w:szCs w:val="24"/>
-                <w:lang w:val="es-ES" w:eastAsia="es-ES"/>
-              </w:rPr>
-              <w:t>____________________________</w:t>
+              <w:t>Otros. Cuáles?____________________________</w:t>
             </w:r>
           </w:p>
         </w:tc>
@@ -16091,19 +15801,8 @@
                 <w:szCs w:val="24"/>
                 <w:lang w:val="es-ES" w:eastAsia="es-ES"/>
               </w:rPr>
-              <w:t>12. Tiene control de estos espacios</w:t>
+              <w:t>12. Tiene control de estos espacios?</w:t>
             </w:r>
-            <w:proofErr w:type="gramStart"/>
-            <w:r>
-              <w:rPr>
-                <w:rFonts w:ascii="Times New Roman" w:eastAsia="Times New Roman" w:hAnsi="Times New Roman" w:cs="Times New Roman"/>
-                <w:sz w:val="24"/>
-                <w:szCs w:val="24"/>
-                <w:lang w:val="es-ES" w:eastAsia="es-ES"/>
-              </w:rPr>
-              <w:t>?</w:t>
-            </w:r>
-            <w:proofErr w:type="gramEnd"/>
           </w:p>
         </w:tc>
       </w:tr>
@@ -16297,19 +15996,8 @@
                 <w:szCs w:val="24"/>
                 <w:lang w:val="es-ES" w:eastAsia="es-ES"/>
               </w:rPr>
-              <w:t>13. Existen un formato para de reserva de estos</w:t>
+              <w:t>13. Existen un formato para de reserva de estos?</w:t>
             </w:r>
-            <w:proofErr w:type="gramStart"/>
-            <w:r>
-              <w:rPr>
-                <w:rFonts w:ascii="Times New Roman" w:eastAsia="Times New Roman" w:hAnsi="Times New Roman" w:cs="Times New Roman"/>
-                <w:sz w:val="24"/>
-                <w:szCs w:val="24"/>
-                <w:lang w:val="es-ES" w:eastAsia="es-ES"/>
-              </w:rPr>
-              <w:t>?</w:t>
-            </w:r>
-            <w:proofErr w:type="gramEnd"/>
           </w:p>
         </w:tc>
       </w:tr>
@@ -16548,19 +16236,8 @@
                 <w:szCs w:val="24"/>
                 <w:lang w:val="es-ES" w:eastAsia="es-ES"/>
               </w:rPr>
-              <w:t>14. Qué tipo de solicitudes recibe</w:t>
+              <w:t>14. Qué tipo de solicitudes recibe?</w:t>
             </w:r>
-            <w:proofErr w:type="gramStart"/>
-            <w:r>
-              <w:rPr>
-                <w:rFonts w:ascii="Times New Roman" w:eastAsia="Times New Roman" w:hAnsi="Times New Roman" w:cs="Times New Roman"/>
-                <w:sz w:val="24"/>
-                <w:szCs w:val="24"/>
-                <w:lang w:val="es-ES" w:eastAsia="es-ES"/>
-              </w:rPr>
-              <w:t>?</w:t>
-            </w:r>
-            <w:proofErr w:type="gramEnd"/>
           </w:p>
         </w:tc>
       </w:tr>
@@ -16944,27 +16621,7 @@
                 <w:szCs w:val="24"/>
                 <w:lang w:val="es-ES" w:eastAsia="es-ES"/>
               </w:rPr>
-              <w:t>5. Otros Cuáles</w:t>
-            </w:r>
-            <w:proofErr w:type="gramStart"/>
-            <w:r>
-              <w:rPr>
-                <w:rFonts w:ascii="Times New Roman" w:eastAsia="Times New Roman" w:hAnsi="Times New Roman" w:cs="Times New Roman"/>
-                <w:sz w:val="24"/>
-                <w:szCs w:val="24"/>
-                <w:lang w:val="es-ES" w:eastAsia="es-ES"/>
-              </w:rPr>
-              <w:t>?</w:t>
-            </w:r>
-            <w:proofErr w:type="gramEnd"/>
-            <w:r>
-              <w:rPr>
-                <w:rFonts w:ascii="Times New Roman" w:eastAsia="Times New Roman" w:hAnsi="Times New Roman" w:cs="Times New Roman"/>
-                <w:sz w:val="24"/>
-                <w:szCs w:val="24"/>
-                <w:lang w:val="es-ES" w:eastAsia="es-ES"/>
-              </w:rPr>
-              <w:t>______________________________</w:t>
+              <w:t>5. Otros Cuáles?______________________________</w:t>
             </w:r>
           </w:p>
         </w:tc>
@@ -17005,115 +16662,7 @@
                 <w:szCs w:val="24"/>
                 <w:lang w:val="es-ES" w:eastAsia="es-ES"/>
               </w:rPr>
-              <w:t>15. Tiene control exacto de cuántas solicitudes recibe semestralmente</w:t>
-            </w:r>
-            <w:proofErr w:type="gramStart"/>
-            <w:r>
-              <w:rPr>
-                <w:rFonts w:ascii="Times New Roman" w:eastAsia="Times New Roman" w:hAnsi="Times New Roman" w:cs="Times New Roman"/>
-                <w:sz w:val="24"/>
-                <w:szCs w:val="24"/>
-                <w:lang w:val="es-ES" w:eastAsia="es-ES"/>
-              </w:rPr>
-              <w:t>?</w:t>
-            </w:r>
-            <w:proofErr w:type="gramEnd"/>
-          </w:p>
-        </w:tc>
-      </w:tr>
-      <w:tr>
-        <w:trPr>
-          <w:trHeight w:val="300"/>
-        </w:trPr>
-        <w:tc>
-          <w:tcPr>
-            <w:tcW w:w="615" w:type="dxa"/>
-            <w:tcBorders>
-              <w:top w:val="nil"/>
-              <w:left w:val="single" w:sz="4" w:space="0" w:color="auto"/>
-              <w:bottom w:val="single" w:sz="4" w:space="0" w:color="auto"/>
-              <w:right w:val="single" w:sz="4" w:space="0" w:color="auto"/>
-            </w:tcBorders>
-            <w:shd w:val="clear" w:color="auto" w:fill="auto"/>
-            <w:noWrap/>
-            <w:vAlign w:val="center"/>
-            <w:hideMark/>
-          </w:tcPr>
-          <w:p>
-            <w:pPr>
-              <w:spacing w:line="240" w:lineRule="auto"/>
-              <w:ind w:firstLineChars="100" w:firstLine="240"/>
-              <w:jc w:val="right"/>
-              <w:rPr>
-                <w:rFonts w:ascii="Times New Roman" w:eastAsia="Times New Roman" w:hAnsi="Times New Roman" w:cs="Times New Roman"/>
-                <w:sz w:val="24"/>
-                <w:szCs w:val="24"/>
-                <w:lang w:val="es-ES" w:eastAsia="es-ES"/>
-              </w:rPr>
-            </w:pPr>
-            <w:r>
-              <w:rPr>
-                <w:rFonts w:ascii="Times New Roman" w:eastAsia="Times New Roman" w:hAnsi="Times New Roman" w:cs="Times New Roman"/>
-                <w:sz w:val="24"/>
-                <w:szCs w:val="24"/>
-                <w:lang w:val="es-ES" w:eastAsia="es-ES"/>
-              </w:rPr>
-              <w:t>A</w:t>
-            </w:r>
-          </w:p>
-        </w:tc>
-        <w:tc>
-          <w:tcPr>
-            <w:tcW w:w="7785" w:type="dxa"/>
-            <w:tcBorders>
-              <w:top w:val="single" w:sz="4" w:space="0" w:color="auto"/>
-              <w:left w:val="nil"/>
-              <w:bottom w:val="single" w:sz="4" w:space="0" w:color="auto"/>
-              <w:right w:val="single" w:sz="4" w:space="0" w:color="auto"/>
-            </w:tcBorders>
-            <w:shd w:val="clear" w:color="auto" w:fill="auto"/>
-            <w:noWrap/>
-            <w:vAlign w:val="center"/>
-            <w:hideMark/>
-          </w:tcPr>
-          <w:p>
-            <w:pPr>
-              <w:spacing w:line="240" w:lineRule="auto"/>
-              <w:rPr>
-                <w:rFonts w:ascii="Times New Roman" w:eastAsia="Times New Roman" w:hAnsi="Times New Roman" w:cs="Times New Roman"/>
-                <w:sz w:val="24"/>
-                <w:szCs w:val="24"/>
-                <w:lang w:val="es-ES" w:eastAsia="es-ES"/>
-              </w:rPr>
-            </w:pPr>
-            <w:r>
-              <w:rPr>
-                <w:rFonts w:ascii="Times New Roman" w:eastAsia="Times New Roman" w:hAnsi="Times New Roman" w:cs="Times New Roman"/>
-                <w:sz w:val="24"/>
-                <w:szCs w:val="24"/>
-                <w:lang w:val="es-ES" w:eastAsia="es-ES"/>
-              </w:rPr>
-              <w:t>1. Si Cuántas</w:t>
-            </w:r>
-            <w:proofErr w:type="gramStart"/>
-            <w:r>
-              <w:rPr>
-                <w:rFonts w:ascii="Times New Roman" w:eastAsia="Times New Roman" w:hAnsi="Times New Roman" w:cs="Times New Roman"/>
-                <w:sz w:val="24"/>
-                <w:szCs w:val="24"/>
-                <w:lang w:val="es-ES" w:eastAsia="es-ES"/>
-              </w:rPr>
-              <w:t>?</w:t>
-            </w:r>
-            <w:proofErr w:type="gramEnd"/>
-            <w:r>
-              <w:rPr>
-                <w:rFonts w:ascii="Times New Roman" w:eastAsia="Times New Roman" w:hAnsi="Times New Roman" w:cs="Times New Roman"/>
-                <w:sz w:val="24"/>
-                <w:szCs w:val="24"/>
-                <w:lang w:val="es-ES" w:eastAsia="es-ES"/>
-              </w:rPr>
-              <w:t>_______ Con qué frecuencia?_______________</w:t>
+              <w:t>15. Tiene control exacto de cuántas solicitudes recibe semestralmente?</w:t>
             </w:r>
           </w:p>
         </w:tc>
@@ -17155,6 +16704,83 @@
                 <w:szCs w:val="24"/>
                 <w:lang w:val="es-ES" w:eastAsia="es-ES"/>
               </w:rPr>
+              <w:t>A</w:t>
+            </w:r>
+          </w:p>
+        </w:tc>
+        <w:tc>
+          <w:tcPr>
+            <w:tcW w:w="7785" w:type="dxa"/>
+            <w:tcBorders>
+              <w:top w:val="single" w:sz="4" w:space="0" w:color="auto"/>
+              <w:left w:val="nil"/>
+              <w:bottom w:val="single" w:sz="4" w:space="0" w:color="auto"/>
+              <w:right w:val="single" w:sz="4" w:space="0" w:color="auto"/>
+            </w:tcBorders>
+            <w:shd w:val="clear" w:color="auto" w:fill="auto"/>
+            <w:noWrap/>
+            <w:vAlign w:val="center"/>
+            <w:hideMark/>
+          </w:tcPr>
+          <w:p>
+            <w:pPr>
+              <w:spacing w:line="240" w:lineRule="auto"/>
+              <w:rPr>
+                <w:rFonts w:ascii="Times New Roman" w:eastAsia="Times New Roman" w:hAnsi="Times New Roman" w:cs="Times New Roman"/>
+                <w:sz w:val="24"/>
+                <w:szCs w:val="24"/>
+                <w:lang w:val="es-ES" w:eastAsia="es-ES"/>
+              </w:rPr>
+            </w:pPr>
+            <w:r>
+              <w:rPr>
+                <w:rFonts w:ascii="Times New Roman" w:eastAsia="Times New Roman" w:hAnsi="Times New Roman" w:cs="Times New Roman"/>
+                <w:sz w:val="24"/>
+                <w:szCs w:val="24"/>
+                <w:lang w:val="es-ES" w:eastAsia="es-ES"/>
+              </w:rPr>
+              <w:t>1. Si Cuántas?_______ Con qué frecuencia?_______________</w:t>
+            </w:r>
+          </w:p>
+        </w:tc>
+      </w:tr>
+      <w:tr>
+        <w:trPr>
+          <w:trHeight w:val="300"/>
+        </w:trPr>
+        <w:tc>
+          <w:tcPr>
+            <w:tcW w:w="615" w:type="dxa"/>
+            <w:tcBorders>
+              <w:top w:val="nil"/>
+              <w:left w:val="single" w:sz="4" w:space="0" w:color="auto"/>
+              <w:bottom w:val="single" w:sz="4" w:space="0" w:color="auto"/>
+              <w:right w:val="single" w:sz="4" w:space="0" w:color="auto"/>
+            </w:tcBorders>
+            <w:shd w:val="clear" w:color="auto" w:fill="auto"/>
+            <w:noWrap/>
+            <w:vAlign w:val="center"/>
+            <w:hideMark/>
+          </w:tcPr>
+          <w:p>
+            <w:pPr>
+              <w:spacing w:line="240" w:lineRule="auto"/>
+              <w:ind w:firstLineChars="100" w:firstLine="240"/>
+              <w:jc w:val="right"/>
+              <w:rPr>
+                <w:rFonts w:ascii="Times New Roman" w:eastAsia="Times New Roman" w:hAnsi="Times New Roman" w:cs="Times New Roman"/>
+                <w:sz w:val="24"/>
+                <w:szCs w:val="24"/>
+                <w:lang w:val="es-ES" w:eastAsia="es-ES"/>
+              </w:rPr>
+            </w:pPr>
+            <w:r>
+              <w:rPr>
+                <w:rFonts w:ascii="Times New Roman" w:eastAsia="Times New Roman" w:hAnsi="Times New Roman" w:cs="Times New Roman"/>
+                <w:sz w:val="24"/>
+                <w:szCs w:val="24"/>
+                <w:lang w:val="es-ES" w:eastAsia="es-ES"/>
+              </w:rPr>
               <w:t>B</w:t>
             </w:r>
           </w:p>
@@ -17231,19 +16857,8 @@
                 <w:szCs w:val="24"/>
                 <w:lang w:val="es-ES" w:eastAsia="es-ES"/>
               </w:rPr>
-              <w:t>16. Cuál es el tiempo de respuesta de estas solicitudes</w:t>
+              <w:t>16. Cuál es el tiempo de respuesta de estas solicitudes?</w:t>
             </w:r>
-            <w:proofErr w:type="gramStart"/>
-            <w:r>
-              <w:rPr>
-                <w:rFonts w:ascii="Times New Roman" w:eastAsia="Times New Roman" w:hAnsi="Times New Roman" w:cs="Times New Roman"/>
-                <w:sz w:val="24"/>
-                <w:szCs w:val="24"/>
-                <w:lang w:val="es-ES" w:eastAsia="es-ES"/>
-              </w:rPr>
-              <w:t>?</w:t>
-            </w:r>
-            <w:proofErr w:type="gramEnd"/>
           </w:p>
         </w:tc>
       </w:tr>
@@ -17544,14 +17159,27 @@
       <w:r>
         <w:t xml:space="preserve">Tabla </w:t>
       </w:r>
-      <w:fldSimple w:instr=" SEQ Tabla \* ARABIC ">
-        <w:r>
-          <w:rPr>
-            <w:noProof/>
-          </w:rPr>
-          <w:t>1</w:t>
-        </w:r>
-      </w:fldSimple>
+      <w:r>
+        <w:fldChar w:fldCharType="begin"/>
+      </w:r>
+      <w:r>
+        <w:instrText xml:space="preserve"> SEQ Tabla \* ARABIC </w:instrText>
+      </w:r>
+      <w:r>
+        <w:fldChar w:fldCharType="separate"/>
+      </w:r>
+      <w:r>
+        <w:rPr>
+          <w:noProof/>
+        </w:rPr>
+        <w:t>1</w:t>
+      </w:r>
+      <w:r>
+        <w:rPr>
+          <w:noProof/>
+        </w:rPr>
+        <w:fldChar w:fldCharType="end"/>
+      </w:r>
       <w:r>
         <w:t xml:space="preserve"> Formato de Encuesta</w:t>
       </w:r>
@@ -17717,22 +17345,38 @@
       <w:pPr>
         <w:pStyle w:val="apa"/>
       </w:pPr>
-      <w:bookmarkStart w:id="18" w:name="_Toc469185243"/>
+      <w:bookmarkStart w:id="19" w:name="_Toc469185243"/>
       <w:r>
         <w:t xml:space="preserve">Figura </w:t>
       </w:r>
-      <w:fldSimple w:instr=" SEQ Figura \* ARABIC ">
-        <w:r>
-          <w:rPr>
-            <w:noProof/>
-          </w:rPr>
-          <w:t>2</w:t>
-        </w:r>
-      </w:fldSimple>
+      <w:r>
+        <w:fldChar w:fldCharType="begin"/>
+      </w:r>
+      <w:r>
+        <w:instrText xml:space="preserve"> SEQ Fi</w:instrText>
+      </w:r>
+      <w:r>
+        <w:instrText xml:space="preserve">gura \* ARABIC </w:instrText>
+      </w:r>
+      <w:r>
+        <w:fldChar w:fldCharType="separate"/>
+      </w:r>
+      <w:r>
+        <w:rPr>
+          <w:noProof/>
+        </w:rPr>
+        <w:t>2</w:t>
+      </w:r>
+      <w:r>
+        <w:rPr>
+          <w:noProof/>
+        </w:rPr>
+        <w:fldChar w:fldCharType="end"/>
+      </w:r>
       <w:r>
         <w:t xml:space="preserve"> Resultados Pregunta Nº 1</w:t>
       </w:r>
-      <w:bookmarkEnd w:id="18"/>
+      <w:bookmarkEnd w:id="19"/>
     </w:p>
     <w:p>
       <w:pPr>
@@ -17791,22 +17435,35 @@
           <w:szCs w:val="24"/>
         </w:rPr>
       </w:pPr>
-      <w:bookmarkStart w:id="19" w:name="_Toc469185244"/>
+      <w:bookmarkStart w:id="20" w:name="_Toc469185244"/>
       <w:r>
         <w:t xml:space="preserve">Figura </w:t>
       </w:r>
-      <w:fldSimple w:instr=" SEQ Figura \* ARABIC ">
-        <w:r>
-          <w:rPr>
-            <w:noProof/>
-          </w:rPr>
-          <w:t>3</w:t>
-        </w:r>
-      </w:fldSimple>
+      <w:r>
+        <w:fldChar w:fldCharType="begin"/>
+      </w:r>
+      <w:r>
+        <w:instrText xml:space="preserve"> SEQ Figura \* ARABIC </w:instrText>
+      </w:r>
+      <w:r>
+        <w:fldChar w:fldCharType="separate"/>
+      </w:r>
+      <w:r>
+        <w:rPr>
+          <w:noProof/>
+        </w:rPr>
+        <w:t>3</w:t>
+      </w:r>
+      <w:r>
+        <w:rPr>
+          <w:noProof/>
+        </w:rPr>
+        <w:fldChar w:fldCharType="end"/>
+      </w:r>
       <w:r>
         <w:t xml:space="preserve"> Resultados Pregunta 2</w:t>
       </w:r>
-      <w:bookmarkEnd w:id="19"/>
+      <w:bookmarkEnd w:id="20"/>
     </w:p>
     <w:p>
       <w:pPr>
@@ -17857,22 +17514,35 @@
       <w:pPr>
         <w:pStyle w:val="apa"/>
       </w:pPr>
-      <w:bookmarkStart w:id="20" w:name="_Toc469185245"/>
+      <w:bookmarkStart w:id="21" w:name="_Toc469185245"/>
       <w:r>
         <w:t xml:space="preserve">Figura </w:t>
       </w:r>
-      <w:fldSimple w:instr=" SEQ Figura \* ARABIC ">
-        <w:r>
-          <w:rPr>
-            <w:noProof/>
-          </w:rPr>
-          <w:t>4</w:t>
-        </w:r>
-      </w:fldSimple>
+      <w:r>
+        <w:fldChar w:fldCharType="begin"/>
+      </w:r>
+      <w:r>
+        <w:instrText xml:space="preserve"> SEQ Figura \* ARABIC </w:instrText>
+      </w:r>
+      <w:r>
+        <w:fldChar w:fldCharType="separate"/>
+      </w:r>
+      <w:r>
+        <w:rPr>
+          <w:noProof/>
+        </w:rPr>
+        <w:t>4</w:t>
+      </w:r>
+      <w:r>
+        <w:rPr>
+          <w:noProof/>
+        </w:rPr>
+        <w:fldChar w:fldCharType="end"/>
+      </w:r>
       <w:r>
         <w:t xml:space="preserve"> Resultados Pregunta No 5</w:t>
       </w:r>
-      <w:bookmarkEnd w:id="20"/>
+      <w:bookmarkEnd w:id="21"/>
     </w:p>
     <w:p>
       <w:pPr>
@@ -17951,7 +17621,7 @@
             <v:path o:extrusionok="f" gradientshapeok="t" o:connecttype="rect"/>
             <o:lock v:ext="edit" aspectratio="t"/>
           </v:shapetype>
-          <v:shape id="_x0000_i1025" type="#_x0000_t75" style="width:238.5pt;height:242.25pt">
+          <v:shape id="_x0000_i1025" type="#_x0000_t75" style="width:238.4pt;height:242.5pt">
             <v:imagedata r:id="rId18" o:title="F2"/>
           </v:shape>
         </w:pict>
@@ -17966,22 +17636,35 @@
           <w:szCs w:val="24"/>
         </w:rPr>
       </w:pPr>
-      <w:bookmarkStart w:id="21" w:name="_Toc469185246"/>
+      <w:bookmarkStart w:id="22" w:name="_Toc469185246"/>
       <w:r>
         <w:t xml:space="preserve">Figura </w:t>
       </w:r>
-      <w:fldSimple w:instr=" SEQ Figura \* ARABIC ">
-        <w:r>
-          <w:rPr>
-            <w:noProof/>
-          </w:rPr>
-          <w:t>5</w:t>
-        </w:r>
-      </w:fldSimple>
+      <w:r>
+        <w:fldChar w:fldCharType="begin"/>
+      </w:r>
+      <w:r>
+        <w:instrText xml:space="preserve"> SEQ Figura \* ARABIC </w:instrText>
+      </w:r>
+      <w:r>
+        <w:fldChar w:fldCharType="separate"/>
+      </w:r>
+      <w:r>
+        <w:rPr>
+          <w:noProof/>
+        </w:rPr>
+        <w:t>5</w:t>
+      </w:r>
+      <w:r>
+        <w:rPr>
+          <w:noProof/>
+        </w:rPr>
+        <w:fldChar w:fldCharType="end"/>
+      </w:r>
       <w:r>
         <w:t xml:space="preserve"> Archivador de Carpetas 1</w:t>
       </w:r>
-      <w:bookmarkEnd w:id="21"/>
+      <w:bookmarkEnd w:id="22"/>
     </w:p>
     <w:p>
       <w:pPr>
@@ -17997,7 +17680,7 @@
         </w:rPr>
         <w:lastRenderedPageBreak/>
         <w:pict>
-          <v:shape id="_x0000_i1026" type="#_x0000_t75" style="width:254.25pt;height:339.75pt">
+          <v:shape id="_x0000_i1026" type="#_x0000_t75" style="width:254.05pt;height:339.6pt">
             <v:imagedata r:id="rId19" o:title="F1"/>
           </v:shape>
         </w:pict>
@@ -18012,22 +17695,35 @@
           <w:szCs w:val="24"/>
         </w:rPr>
       </w:pPr>
-      <w:bookmarkStart w:id="22" w:name="_Toc469185247"/>
+      <w:bookmarkStart w:id="23" w:name="_Toc469185247"/>
       <w:r>
         <w:t xml:space="preserve">Figura </w:t>
       </w:r>
-      <w:fldSimple w:instr=" SEQ Figura \* ARABIC ">
-        <w:r>
-          <w:rPr>
-            <w:noProof/>
-          </w:rPr>
-          <w:t>6</w:t>
-        </w:r>
-      </w:fldSimple>
+      <w:r>
+        <w:fldChar w:fldCharType="begin"/>
+      </w:r>
+      <w:r>
+        <w:instrText xml:space="preserve"> SEQ Figura \* ARABIC </w:instrText>
+      </w:r>
+      <w:r>
+        <w:fldChar w:fldCharType="separate"/>
+      </w:r>
+      <w:r>
+        <w:rPr>
+          <w:noProof/>
+        </w:rPr>
+        <w:t>6</w:t>
+      </w:r>
+      <w:r>
+        <w:rPr>
+          <w:noProof/>
+        </w:rPr>
+        <w:fldChar w:fldCharType="end"/>
+      </w:r>
       <w:r>
         <w:t xml:space="preserve"> Archivador de Carpetas No 2</w:t>
       </w:r>
-      <w:bookmarkEnd w:id="22"/>
+      <w:bookmarkEnd w:id="23"/>
     </w:p>
     <w:p>
       <w:pPr>
@@ -18065,22 +17761,35 @@
           <w:szCs w:val="24"/>
         </w:rPr>
       </w:pPr>
-      <w:bookmarkStart w:id="23" w:name="_Toc469185248"/>
+      <w:bookmarkStart w:id="24" w:name="_Toc469185248"/>
       <w:r>
         <w:t xml:space="preserve">Figura </w:t>
       </w:r>
-      <w:fldSimple w:instr=" SEQ Figura \* ARABIC ">
-        <w:r>
-          <w:rPr>
-            <w:noProof/>
-          </w:rPr>
-          <w:t>7</w:t>
-        </w:r>
-      </w:fldSimple>
+      <w:r>
+        <w:fldChar w:fldCharType="begin"/>
+      </w:r>
+      <w:r>
+        <w:instrText xml:space="preserve"> SEQ Figura \* ARABIC </w:instrText>
+      </w:r>
+      <w:r>
+        <w:fldChar w:fldCharType="separate"/>
+      </w:r>
+      <w:r>
+        <w:rPr>
+          <w:noProof/>
+        </w:rPr>
+        <w:t>7</w:t>
+      </w:r>
+      <w:r>
+        <w:rPr>
+          <w:noProof/>
+        </w:rPr>
+        <w:fldChar w:fldCharType="end"/>
+      </w:r>
       <w:r>
         <w:t xml:space="preserve"> Resultados Pregunta No 10</w:t>
       </w:r>
-      <w:bookmarkEnd w:id="23"/>
+      <w:bookmarkEnd w:id="24"/>
     </w:p>
     <w:p>
       <w:pPr>
@@ -18144,22 +17853,35 @@
           <w:szCs w:val="24"/>
         </w:rPr>
       </w:pPr>
-      <w:bookmarkStart w:id="24" w:name="_Toc469185249"/>
+      <w:bookmarkStart w:id="25" w:name="_Toc469185249"/>
       <w:r>
         <w:t xml:space="preserve">Figura </w:t>
       </w:r>
-      <w:fldSimple w:instr=" SEQ Figura \* ARABIC ">
-        <w:r>
-          <w:rPr>
-            <w:noProof/>
-          </w:rPr>
-          <w:t>8</w:t>
-        </w:r>
-      </w:fldSimple>
+      <w:r>
+        <w:fldChar w:fldCharType="begin"/>
+      </w:r>
+      <w:r>
+        <w:instrText xml:space="preserve"> SEQ Figura \* ARABIC </w:instrText>
+      </w:r>
+      <w:r>
+        <w:fldChar w:fldCharType="separate"/>
+      </w:r>
+      <w:r>
+        <w:rPr>
+          <w:noProof/>
+        </w:rPr>
+        <w:t>8</w:t>
+      </w:r>
+      <w:r>
+        <w:rPr>
+          <w:noProof/>
+        </w:rPr>
+        <w:fldChar w:fldCharType="end"/>
+      </w:r>
       <w:r>
         <w:t xml:space="preserve"> Resultados pregunta No 15</w:t>
       </w:r>
-      <w:bookmarkEnd w:id="24"/>
+      <w:bookmarkEnd w:id="25"/>
     </w:p>
     <w:p>
       <w:pPr>
@@ -18410,7 +18132,7 @@
           <w:szCs w:val="24"/>
         </w:rPr>
       </w:pPr>
-      <w:bookmarkStart w:id="25" w:name="_Toc469185276"/>
+      <w:bookmarkStart w:id="26" w:name="_Toc469185276"/>
       <w:r>
         <w:rPr>
           <w:rFonts w:ascii="Times New Roman" w:hAnsi="Times New Roman" w:cs="Times New Roman"/>
@@ -18429,7 +18151,7 @@
         </w:rPr>
         <w:t>ronograma</w:t>
       </w:r>
-      <w:bookmarkEnd w:id="25"/>
+      <w:bookmarkEnd w:id="26"/>
     </w:p>
     <w:p>
       <w:pPr>
@@ -18563,8 +18285,6 @@
         <w:br w:type="page"/>
       </w:r>
     </w:p>
-    <w:bookmarkStart w:id="26" w:name="_GoBack" w:displacedByCustomXml="next"/>
-    <w:bookmarkEnd w:id="26" w:displacedByCustomXml="next"/>
     <w:bookmarkStart w:id="27" w:name="_Toc469185277" w:displacedByCustomXml="next"/>
     <w:sdt>
       <w:sdtPr>
@@ -19404,7 +19124,7 @@
         <w:szCs w:val="24"/>
         <w:lang w:val="es-ES"/>
       </w:rPr>
-      <w:t>31</w:t>
+      <w:t>5</w:t>
     </w:r>
     <w:r>
       <w:rPr>
@@ -30124,21 +29844,21 @@
   </dgm:ptLst>
   <dgm:cxnLst>
     <dgm:cxn modelId="{52F70312-73C0-4216-BA0A-D3B47B0604F9}" srcId="{FFD0A0F6-D37B-4B30-9521-3A426E5AE9ED}" destId="{026D48C9-BD40-4219-9B75-A3DD2638B0EB}" srcOrd="3" destOrd="0" parTransId="{B70AFE89-5398-4E1D-AA4F-5F4DE2EF8D27}" sibTransId="{247AF975-E68B-4405-B590-26170E900BDE}"/>
-    <dgm:cxn modelId="{576F68F6-5711-4C58-A705-EAD895AC61C3}" type="presOf" srcId="{4B57BBE5-66AC-40C2-A593-75EA4369981B}" destId="{C370DBC6-26A1-4405-B326-0D008AE04EB9}" srcOrd="0" destOrd="0" presId="urn:microsoft.com/office/officeart/2005/8/layout/funnel1"/>
-    <dgm:cxn modelId="{6396CBFF-3F32-4539-A76F-22C7E30947F8}" type="presOf" srcId="{7709B6EB-E912-4088-BEB0-647A9DE7DCEB}" destId="{7F0E6AFF-71D5-48FB-A93A-17826B55C462}" srcOrd="0" destOrd="0" presId="urn:microsoft.com/office/officeart/2005/8/layout/funnel1"/>
     <dgm:cxn modelId="{7A773FA3-ADA6-4DC1-9C60-45317568AA19}" srcId="{FFD0A0F6-D37B-4B30-9521-3A426E5AE9ED}" destId="{7709B6EB-E912-4088-BEB0-647A9DE7DCEB}" srcOrd="0" destOrd="0" parTransId="{762106F4-B6A7-403F-A029-07272DACEF00}" sibTransId="{80220448-FE82-4F5E-A740-870303D4FBD2}"/>
+    <dgm:cxn modelId="{87661689-6F03-46B3-AEF3-C220F2A27E5B}" type="presOf" srcId="{DEDE7BD1-EEA8-45FF-B801-E67524A11633}" destId="{FF2A568A-3C1F-45BB-9F01-36AA26FDF526}" srcOrd="0" destOrd="0" presId="urn:microsoft.com/office/officeart/2005/8/layout/funnel1"/>
     <dgm:cxn modelId="{30F90AA3-26CC-4865-BC82-6608031B6AA4}" srcId="{FFD0A0F6-D37B-4B30-9521-3A426E5AE9ED}" destId="{4B57BBE5-66AC-40C2-A593-75EA4369981B}" srcOrd="1" destOrd="0" parTransId="{5E7CD08E-BB81-4652-B957-1F6D4A6C06D9}" sibTransId="{287AA656-F0FB-4CCD-A0AE-64D821758EB2}"/>
-    <dgm:cxn modelId="{4DDF23A5-729C-490F-AAB5-9356830068FA}" type="presOf" srcId="{026D48C9-BD40-4219-9B75-A3DD2638B0EB}" destId="{372A32C5-6603-4C3B-B18E-5AED8C724FA8}" srcOrd="0" destOrd="0" presId="urn:microsoft.com/office/officeart/2005/8/layout/funnel1"/>
-    <dgm:cxn modelId="{389BEDCD-D372-446B-B18C-129CA45F0742}" type="presOf" srcId="{FFD0A0F6-D37B-4B30-9521-3A426E5AE9ED}" destId="{9C8E863D-62FD-4251-9DD9-B21D07141370}" srcOrd="0" destOrd="0" presId="urn:microsoft.com/office/officeart/2005/8/layout/funnel1"/>
-    <dgm:cxn modelId="{D710C313-0256-4AA1-BC23-D62A964A3661}" type="presOf" srcId="{DEDE7BD1-EEA8-45FF-B801-E67524A11633}" destId="{FF2A568A-3C1F-45BB-9F01-36AA26FDF526}" srcOrd="0" destOrd="0" presId="urn:microsoft.com/office/officeart/2005/8/layout/funnel1"/>
+    <dgm:cxn modelId="{0D63C0A3-A6C6-446F-82F8-712EA665981F}" type="presOf" srcId="{026D48C9-BD40-4219-9B75-A3DD2638B0EB}" destId="{372A32C5-6603-4C3B-B18E-5AED8C724FA8}" srcOrd="0" destOrd="0" presId="urn:microsoft.com/office/officeart/2005/8/layout/funnel1"/>
+    <dgm:cxn modelId="{25E12D22-B03D-451A-AF62-5B56C5950A25}" type="presOf" srcId="{7709B6EB-E912-4088-BEB0-647A9DE7DCEB}" destId="{7F0E6AFF-71D5-48FB-A93A-17826B55C462}" srcOrd="0" destOrd="0" presId="urn:microsoft.com/office/officeart/2005/8/layout/funnel1"/>
+    <dgm:cxn modelId="{09C9B183-4755-4267-862E-63D413FCB687}" type="presOf" srcId="{FFD0A0F6-D37B-4B30-9521-3A426E5AE9ED}" destId="{9C8E863D-62FD-4251-9DD9-B21D07141370}" srcOrd="0" destOrd="0" presId="urn:microsoft.com/office/officeart/2005/8/layout/funnel1"/>
     <dgm:cxn modelId="{D148B5EF-F1A2-48FA-BB7C-A05E4074CE3D}" srcId="{FFD0A0F6-D37B-4B30-9521-3A426E5AE9ED}" destId="{DEDE7BD1-EEA8-45FF-B801-E67524A11633}" srcOrd="2" destOrd="0" parTransId="{A7880BDE-6E55-4819-93C6-30B18B487EDB}" sibTransId="{6A3128EA-E1BB-4E72-A7F1-A58601F25AB4}"/>
-    <dgm:cxn modelId="{D3378209-EB19-4F6A-B285-1A272FFA661C}" type="presParOf" srcId="{9C8E863D-62FD-4251-9DD9-B21D07141370}" destId="{2DFFC0DA-78A8-4E0C-BF1A-C5A513305BDB}" srcOrd="0" destOrd="0" presId="urn:microsoft.com/office/officeart/2005/8/layout/funnel1"/>
-    <dgm:cxn modelId="{C0248595-2CC1-4CC1-85F2-B0739D1A27D4}" type="presParOf" srcId="{9C8E863D-62FD-4251-9DD9-B21D07141370}" destId="{181264BF-3D68-4780-AB68-41AF2C158BD9}" srcOrd="1" destOrd="0" presId="urn:microsoft.com/office/officeart/2005/8/layout/funnel1"/>
-    <dgm:cxn modelId="{97B77EA5-B532-4F03-9CFF-E0C2FBA9353E}" type="presParOf" srcId="{9C8E863D-62FD-4251-9DD9-B21D07141370}" destId="{372A32C5-6603-4C3B-B18E-5AED8C724FA8}" srcOrd="2" destOrd="0" presId="urn:microsoft.com/office/officeart/2005/8/layout/funnel1"/>
-    <dgm:cxn modelId="{A56B0D4A-4F87-4306-9392-ECFB114B7E05}" type="presParOf" srcId="{9C8E863D-62FD-4251-9DD9-B21D07141370}" destId="{FF2A568A-3C1F-45BB-9F01-36AA26FDF526}" srcOrd="3" destOrd="0" presId="urn:microsoft.com/office/officeart/2005/8/layout/funnel1"/>
-    <dgm:cxn modelId="{35C728A4-3102-4E94-B4AF-AD3D2F555C05}" type="presParOf" srcId="{9C8E863D-62FD-4251-9DD9-B21D07141370}" destId="{C370DBC6-26A1-4405-B326-0D008AE04EB9}" srcOrd="4" destOrd="0" presId="urn:microsoft.com/office/officeart/2005/8/layout/funnel1"/>
-    <dgm:cxn modelId="{9284958E-0E6D-4B21-A939-CA843157CA04}" type="presParOf" srcId="{9C8E863D-62FD-4251-9DD9-B21D07141370}" destId="{7F0E6AFF-71D5-48FB-A93A-17826B55C462}" srcOrd="5" destOrd="0" presId="urn:microsoft.com/office/officeart/2005/8/layout/funnel1"/>
-    <dgm:cxn modelId="{07E67C45-DEDD-479C-AC72-4F56AC1AF4C4}" type="presParOf" srcId="{9C8E863D-62FD-4251-9DD9-B21D07141370}" destId="{0B8A3219-CB07-4AE0-A543-0B6D368000BA}" srcOrd="6" destOrd="0" presId="urn:microsoft.com/office/officeart/2005/8/layout/funnel1"/>
+    <dgm:cxn modelId="{B2B2B4FE-EAE5-4553-9DEB-436E6C3F599E}" type="presOf" srcId="{4B57BBE5-66AC-40C2-A593-75EA4369981B}" destId="{C370DBC6-26A1-4405-B326-0D008AE04EB9}" srcOrd="0" destOrd="0" presId="urn:microsoft.com/office/officeart/2005/8/layout/funnel1"/>
+    <dgm:cxn modelId="{D4906C31-680B-4D3B-A56B-232EE0C900AD}" type="presParOf" srcId="{9C8E863D-62FD-4251-9DD9-B21D07141370}" destId="{2DFFC0DA-78A8-4E0C-BF1A-C5A513305BDB}" srcOrd="0" destOrd="0" presId="urn:microsoft.com/office/officeart/2005/8/layout/funnel1"/>
+    <dgm:cxn modelId="{3A9916DE-1A2A-4104-BF5E-5C48650BF57D}" type="presParOf" srcId="{9C8E863D-62FD-4251-9DD9-B21D07141370}" destId="{181264BF-3D68-4780-AB68-41AF2C158BD9}" srcOrd="1" destOrd="0" presId="urn:microsoft.com/office/officeart/2005/8/layout/funnel1"/>
+    <dgm:cxn modelId="{BC9A47D9-ABD7-42E0-AA0E-5AA7F9F36E1D}" type="presParOf" srcId="{9C8E863D-62FD-4251-9DD9-B21D07141370}" destId="{372A32C5-6603-4C3B-B18E-5AED8C724FA8}" srcOrd="2" destOrd="0" presId="urn:microsoft.com/office/officeart/2005/8/layout/funnel1"/>
+    <dgm:cxn modelId="{F78E2529-2834-44DD-88FC-BA88658835DE}" type="presParOf" srcId="{9C8E863D-62FD-4251-9DD9-B21D07141370}" destId="{FF2A568A-3C1F-45BB-9F01-36AA26FDF526}" srcOrd="3" destOrd="0" presId="urn:microsoft.com/office/officeart/2005/8/layout/funnel1"/>
+    <dgm:cxn modelId="{166B01B9-48F6-4683-92BC-00F68A9EE381}" type="presParOf" srcId="{9C8E863D-62FD-4251-9DD9-B21D07141370}" destId="{C370DBC6-26A1-4405-B326-0D008AE04EB9}" srcOrd="4" destOrd="0" presId="urn:microsoft.com/office/officeart/2005/8/layout/funnel1"/>
+    <dgm:cxn modelId="{FEA7E282-FE36-4733-A295-674619ADFEC6}" type="presParOf" srcId="{9C8E863D-62FD-4251-9DD9-B21D07141370}" destId="{7F0E6AFF-71D5-48FB-A93A-17826B55C462}" srcOrd="5" destOrd="0" presId="urn:microsoft.com/office/officeart/2005/8/layout/funnel1"/>
+    <dgm:cxn modelId="{795B56FC-97CF-49C7-B89D-A9DBCD20AAC5}" type="presParOf" srcId="{9C8E863D-62FD-4251-9DD9-B21D07141370}" destId="{0B8A3219-CB07-4AE0-A543-0B6D368000BA}" srcOrd="6" destOrd="0" presId="urn:microsoft.com/office/officeart/2005/8/layout/funnel1"/>
   </dgm:cxnLst>
   <dgm:bg/>
   <dgm:whole/>
@@ -32595,7 +32315,7 @@
 </file>
 
 <file path=customXml/itemProps1.xml><?xml version="1.0" encoding="utf-8"?>
-<ds:datastoreItem xmlns:ds="http://schemas.openxmlformats.org/officeDocument/2006/customXml" ds:itemID="{15A49F30-9E2B-4235-AA15-EE514CA356F0}">
+<ds:datastoreItem xmlns:ds="http://schemas.openxmlformats.org/officeDocument/2006/customXml" ds:itemID="{F69275A3-F069-4CF3-90A9-40F107ACE777}">
   <ds:schemaRefs>
     <ds:schemaRef ds:uri="http://schemas.openxmlformats.org/officeDocument/2006/bibliography"/>
   </ds:schemaRefs>

</xml_diff>